<commit_message>
implementacion del tipo Table en el header y el footer para habilitar los reemplazos complejos
</commit_message>
<xml_diff>
--- a/example/prueba1/document.docx
+++ b/example/prueba1/document.docx
@@ -34,34 +34,123 @@
         </w:rPr>
       </w:r>
     </w:p>
-    <w:p>
-      <w:pPr>
-        <w:pStyle w:val="Normal"/>
-        <w:numPr>
-          <w:ilvl w:val="0"/>
-          <w:numId w:val="0"/>
-        </w:numPr>
-        <w:tabs>
-          <w:tab w:val="clear" w:pos="708"/>
-          <w:tab w:val="left" w:pos="3600" w:leader="none"/>
-        </w:tabs>
-        <w:spacing w:lineRule="auto" w:line="240" w:before="0" w:after="0"/>
-        <w:ind w:left="0" w:hanging="0"/>
-        <w:jc w:val="left"/>
-        <w:outlineLvl w:val="0"/>
-        <w:rPr>
-          <w:rFonts w:ascii="Verdana" w:hAnsi="Verdana" w:cs="Arial"/>
-          <w:b/>
-          <w:b/>
-          <w:sz w:val="21"/>
-          <w:szCs w:val="21"/>
-        </w:rPr>
-      </w:pPr>
-      <w:r>
-        <w:rPr/>
-        <w:t>${field1}</w:t>
-      </w:r>
-    </w:p>
+    <w:tbl>
+      <w:tblGrid>
+        <w:gridCol w:w="1" w:type="dxa"/>
+        <w:gridCol w:w="1" w:type="dxa"/>
+        <w:gridCol w:w="1" w:type="dxa"/>
+      </w:tblGrid>
+      <w:tr>
+        <w:trPr/>
+        <w:tc>
+          <w:tcPr>
+            <w:tcW w:w="1" w:type="dxa"/>
+          </w:tcPr>
+          <w:p>
+            <w:pPr/>
+            <w:r>
+              <w:rPr/>
+              <w:t xml:space="preserve">a</w:t>
+            </w:r>
+          </w:p>
+        </w:tc>
+        <w:tc>
+          <w:tcPr>
+            <w:tcW w:w="1" w:type="dxa"/>
+          </w:tcPr>
+          <w:p>
+            <w:pPr/>
+            <w:r>
+              <w:rPr/>
+              <w:t xml:space="preserve">b</w:t>
+            </w:r>
+          </w:p>
+        </w:tc>
+        <w:tc>
+          <w:tcPr>
+            <w:tcW w:w="1" w:type="dxa"/>
+          </w:tcPr>
+          <w:p>
+            <w:pPr/>
+            <w:r>
+              <w:rPr/>
+              <w:t xml:space="preserve">c</w:t>
+            </w:r>
+          </w:p>
+        </w:tc>
+      </w:tr>
+      <w:tr>
+        <w:trPr/>
+        <w:tc>
+          <w:tcPr>
+            <w:tcW w:w="1" w:type="dxa"/>
+          </w:tcPr>
+          <w:p>
+            <w:pPr/>
+            <w:r>
+              <w:rPr/>
+              <w:t xml:space="preserve">d</w:t>
+            </w:r>
+          </w:p>
+        </w:tc>
+        <w:tc>
+          <w:tcPr>
+            <w:tcW w:w="1" w:type="dxa"/>
+          </w:tcPr>
+          <w:p>
+            <w:pPr/>
+            <w:r>
+              <w:pict>
+                <v:shape type="#_x0000_t75" style="width:80pt; height:80pt; margin-left:0pt; margin-top:0pt; mso-position-horizontal:left; mso-position-vertical:top; mso-position-horizontal-relative:char; mso-position-vertical-relative:line;">
+                  <w10:wrap type="inline"/>
+                  <v:imagedata r:id="rId7" o:title=""/>
+                </v:shape>
+              </w:pict>
+            </w:r>
+          </w:p>
+        </w:tc>
+        <w:tc>
+          <w:tcPr>
+            <w:tcW w:w="1" w:type="dxa"/>
+          </w:tcPr>
+          <w:p>
+            <w:r>
+              <w:t xml:space="preserve">Page </w:t>
+            </w:r>
+            <w:r>
+              <w:fldChar w:fldCharType="begin"/>
+            </w:r>
+            <w:r>
+              <w:instrText xml:space="preserve">PAGE</w:instrText>
+            </w:r>
+            <w:r>
+              <w:fldChar w:fldCharType="separate"/>
+            </w:r>
+            <w:r>
+              <w:fldChar w:fldCharType="end"/>
+            </w:r>
+            <w:r>
+              <w:t xml:space="preserve"> of </w:t>
+            </w:r>
+            <w:r>
+              <w:fldChar w:fldCharType="begin"/>
+            </w:r>
+            <w:r>
+              <w:instrText xml:space="preserve">NUMPAGES</w:instrText>
+            </w:r>
+            <w:r>
+              <w:fldChar w:fldCharType="separate"/>
+            </w:r>
+            <w:r>
+              <w:fldChar w:fldCharType="end"/>
+            </w:r>
+            <w:r>
+              <w:t xml:space="preserve">.</w:t>
+            </w:r>
+          </w:p>
+        </w:tc>
+      </w:tr>
+    </w:tbl>
     <w:p>
       <w:pPr>
         <w:pStyle w:val="Normal"/>
@@ -950,31 +1039,245 @@
 
 <file path=word/footer1.xml><?xml version="1.0" encoding="utf-8"?>
 <w:ftr xmlns:ve="http://schemas.openxmlformats.org/markup-compatibility/2006" xmlns:o="urn:schemas-microsoft-com:office:office" xmlns:r="http://schemas.openxmlformats.org/officeDocument/2006/relationships" xmlns:m="http://schemas.openxmlformats.org/officeDocument/2006/math" xmlns:v="urn:schemas-microsoft-com:vml" xmlns:wp="http://schemas.openxmlformats.org/drawingml/2006/wordprocessingDrawing" xmlns:w10="urn:schemas-microsoft-com:office:word" xmlns:w="http://schemas.openxmlformats.org/wordprocessingml/2006/main" xmlns:wne="http://schemas.microsoft.com/office/word/2006/wordml">
-  <w:p>
-    <w:pPr/>
-    <w:r>
-      <w:rPr/>
-      <w:t xml:space="preserve">pruebas </w:t>
-      <w:pict>
-        <v:shape type="#_x0000_t75" style="width:80px;height:44.97803806735px">
-          <v:imagedata r:id="rId1" o:title=""/>
-        </v:shape>
-      </w:pict>
-      <w:t xml:space="preserve"> con footer ${field4}</w:t>
-    </w:r>
-  </w:p>
+  <w:tbl>
+    <w:tblGrid>
+      <w:gridCol w:w="1" w:type="dxa"/>
+      <w:gridCol w:w="1" w:type="dxa"/>
+      <w:gridCol w:w="1" w:type="dxa"/>
+    </w:tblGrid>
+    <w:tr>
+      <w:trPr/>
+      <w:tc>
+        <w:tcPr>
+          <w:tcW w:w="1" w:type="dxa"/>
+        </w:tcPr>
+        <w:p>
+          <w:pPr/>
+          <w:r>
+            <w:rPr/>
+            <w:t xml:space="preserve">a</w:t>
+          </w:r>
+        </w:p>
+      </w:tc>
+      <w:tc>
+        <w:tcPr>
+          <w:tcW w:w="1" w:type="dxa"/>
+        </w:tcPr>
+        <w:p>
+          <w:pPr/>
+          <w:r>
+            <w:rPr/>
+            <w:t xml:space="preserve">b</w:t>
+          </w:r>
+        </w:p>
+      </w:tc>
+      <w:tc>
+        <w:tcPr>
+          <w:tcW w:w="1" w:type="dxa"/>
+        </w:tcPr>
+        <w:p>
+          <w:pPr/>
+          <w:r>
+            <w:rPr/>
+            <w:t xml:space="preserve">c</w:t>
+          </w:r>
+        </w:p>
+      </w:tc>
+    </w:tr>
+    <w:tr>
+      <w:trPr/>
+      <w:tc>
+        <w:tcPr>
+          <w:tcW w:w="1" w:type="dxa"/>
+        </w:tcPr>
+        <w:p>
+          <w:pPr/>
+          <w:r>
+            <w:rPr/>
+            <w:t xml:space="preserve">d</w:t>
+          </w:r>
+        </w:p>
+      </w:tc>
+      <w:tc>
+        <w:tcPr>
+          <w:tcW w:w="1" w:type="dxa"/>
+        </w:tcPr>
+        <w:p>
+          <w:pPr/>
+          <w:r>
+            <w:pict>
+              <v:shape type="#_x0000_t75" style="width:80pt; height:80pt; margin-left:0pt; margin-top:0pt; mso-position-horizontal:left; mso-position-vertical:top; mso-position-horizontal-relative:char; mso-position-vertical-relative:line;">
+                <w10:wrap type="inline"/>
+                <v:imagedata r:id="rId1" o:title=""/>
+              </v:shape>
+            </w:pict>
+          </w:r>
+        </w:p>
+      </w:tc>
+      <w:tc>
+        <w:tcPr>
+          <w:tcW w:w="1" w:type="dxa"/>
+        </w:tcPr>
+        <w:p>
+          <w:r>
+            <w:t xml:space="preserve">Page </w:t>
+          </w:r>
+          <w:r>
+            <w:fldChar w:fldCharType="begin"/>
+          </w:r>
+          <w:r>
+            <w:instrText xml:space="preserve">PAGE</w:instrText>
+          </w:r>
+          <w:r>
+            <w:fldChar w:fldCharType="separate"/>
+          </w:r>
+          <w:r>
+            <w:fldChar w:fldCharType="end"/>
+          </w:r>
+          <w:r>
+            <w:t xml:space="preserve"> of </w:t>
+          </w:r>
+          <w:r>
+            <w:fldChar w:fldCharType="begin"/>
+          </w:r>
+          <w:r>
+            <w:instrText xml:space="preserve">NUMPAGES</w:instrText>
+          </w:r>
+          <w:r>
+            <w:fldChar w:fldCharType="separate"/>
+          </w:r>
+          <w:r>
+            <w:fldChar w:fldCharType="end"/>
+          </w:r>
+          <w:r>
+            <w:t xml:space="preserve">.</w:t>
+          </w:r>
+        </w:p>
+      </w:tc>
+    </w:tr>
+  </w:tbl>
 </w:ftr>
 </file>
 
 <file path=word/header1.xml><?xml version="1.0" encoding="utf-8"?>
 <w:hdr xmlns:ve="http://schemas.openxmlformats.org/markup-compatibility/2006" xmlns:o="urn:schemas-microsoft-com:office:office" xmlns:r="http://schemas.openxmlformats.org/officeDocument/2006/relationships" xmlns:m="http://schemas.openxmlformats.org/officeDocument/2006/math" xmlns:v="urn:schemas-microsoft-com:vml" xmlns:wp="http://schemas.openxmlformats.org/drawingml/2006/wordprocessingDrawing" xmlns:w10="urn:schemas-microsoft-com:office:word" xmlns:w="http://schemas.openxmlformats.org/wordprocessingml/2006/main" xmlns:wne="http://schemas.microsoft.com/office/word/2006/wordml">
-  <w:p>
-    <w:pPr/>
-    <w:r>
-      <w:rPr/>
-      <w:t xml:space="preserve">pruebas con header xxxxxxxxxxx</w:t>
-    </w:r>
-  </w:p>
+  <w:tbl>
+    <w:tblGrid>
+      <w:gridCol w:w="1" w:type="dxa"/>
+      <w:gridCol w:w="1" w:type="dxa"/>
+      <w:gridCol w:w="1" w:type="dxa"/>
+    </w:tblGrid>
+    <w:tr>
+      <w:trPr/>
+      <w:tc>
+        <w:tcPr>
+          <w:tcW w:w="1" w:type="dxa"/>
+        </w:tcPr>
+        <w:p>
+          <w:pPr/>
+          <w:r>
+            <w:rPr/>
+            <w:t xml:space="preserve">a</w:t>
+          </w:r>
+        </w:p>
+      </w:tc>
+      <w:tc>
+        <w:tcPr>
+          <w:tcW w:w="1" w:type="dxa"/>
+        </w:tcPr>
+        <w:p>
+          <w:pPr/>
+          <w:r>
+            <w:rPr/>
+            <w:t xml:space="preserve">b</w:t>
+          </w:r>
+        </w:p>
+      </w:tc>
+      <w:tc>
+        <w:tcPr>
+          <w:tcW w:w="1" w:type="dxa"/>
+        </w:tcPr>
+        <w:p>
+          <w:pPr/>
+          <w:r>
+            <w:rPr/>
+            <w:t xml:space="preserve">c</w:t>
+          </w:r>
+        </w:p>
+      </w:tc>
+    </w:tr>
+    <w:tr>
+      <w:trPr/>
+      <w:tc>
+        <w:tcPr>
+          <w:tcW w:w="1" w:type="dxa"/>
+        </w:tcPr>
+        <w:p>
+          <w:pPr/>
+          <w:r>
+            <w:rPr/>
+            <w:t xml:space="preserve">d</w:t>
+          </w:r>
+        </w:p>
+      </w:tc>
+      <w:tc>
+        <w:tcPr>
+          <w:tcW w:w="1" w:type="dxa"/>
+        </w:tcPr>
+        <w:p>
+          <w:pPr/>
+          <w:r>
+            <w:pict>
+              <v:shape type="#_x0000_t75" style="width:80pt; height:80pt; margin-left:0pt; margin-top:0pt; mso-position-horizontal:left; mso-position-vertical:top; mso-position-horizontal-relative:char; mso-position-vertical-relative:line;">
+                <w10:wrap type="inline"/>
+                <v:imagedata r:id="rId1" o:title=""/>
+              </v:shape>
+            </w:pict>
+          </w:r>
+        </w:p>
+      </w:tc>
+      <w:tc>
+        <w:tcPr>
+          <w:tcW w:w="1" w:type="dxa"/>
+        </w:tcPr>
+        <w:p>
+          <w:r>
+            <w:t xml:space="preserve">Page </w:t>
+          </w:r>
+          <w:r>
+            <w:fldChar w:fldCharType="begin"/>
+          </w:r>
+          <w:r>
+            <w:instrText xml:space="preserve">PAGE</w:instrText>
+          </w:r>
+          <w:r>
+            <w:fldChar w:fldCharType="separate"/>
+          </w:r>
+          <w:r>
+            <w:fldChar w:fldCharType="end"/>
+          </w:r>
+          <w:r>
+            <w:t xml:space="preserve"> of </w:t>
+          </w:r>
+          <w:r>
+            <w:fldChar w:fldCharType="begin"/>
+          </w:r>
+          <w:r>
+            <w:instrText xml:space="preserve">NUMPAGES</w:instrText>
+          </w:r>
+          <w:r>
+            <w:fldChar w:fldCharType="separate"/>
+          </w:r>
+          <w:r>
+            <w:fldChar w:fldCharType="end"/>
+          </w:r>
+          <w:r>
+            <w:t xml:space="preserve">.</w:t>
+          </w:r>
+        </w:p>
+      </w:tc>
+    </w:tr>
+  </w:tbl>
 </w:hdr>
 </file>
 

</xml_diff>

<commit_message>
se elimina dependencia de la libreria gaufrete
</commit_message>
<xml_diff>
--- a/example/prueba1/document.docx
+++ b/example/prueba1/document.docx
@@ -34,123 +34,34 @@
         </w:rPr>
       </w:r>
     </w:p>
-    <w:tbl>
-      <w:tblGrid>
-        <w:gridCol w:w="1" w:type="dxa"/>
-        <w:gridCol w:w="1" w:type="dxa"/>
-        <w:gridCol w:w="1" w:type="dxa"/>
-      </w:tblGrid>
-      <w:tr>
-        <w:trPr/>
-        <w:tc>
-          <w:tcPr>
-            <w:tcW w:w="1" w:type="dxa"/>
-          </w:tcPr>
-          <w:p>
-            <w:pPr/>
-            <w:r>
-              <w:rPr/>
-              <w:t xml:space="preserve">a</w:t>
-            </w:r>
-          </w:p>
-        </w:tc>
-        <w:tc>
-          <w:tcPr>
-            <w:tcW w:w="1" w:type="dxa"/>
-          </w:tcPr>
-          <w:p>
-            <w:pPr/>
-            <w:r>
-              <w:rPr/>
-              <w:t xml:space="preserve">b</w:t>
-            </w:r>
-          </w:p>
-        </w:tc>
-        <w:tc>
-          <w:tcPr>
-            <w:tcW w:w="1" w:type="dxa"/>
-          </w:tcPr>
-          <w:p>
-            <w:pPr/>
-            <w:r>
-              <w:rPr/>
-              <w:t xml:space="preserve">c</w:t>
-            </w:r>
-          </w:p>
-        </w:tc>
-      </w:tr>
-      <w:tr>
-        <w:trPr/>
-        <w:tc>
-          <w:tcPr>
-            <w:tcW w:w="1" w:type="dxa"/>
-          </w:tcPr>
-          <w:p>
-            <w:pPr/>
-            <w:r>
-              <w:rPr/>
-              <w:t xml:space="preserve">d</w:t>
-            </w:r>
-          </w:p>
-        </w:tc>
-        <w:tc>
-          <w:tcPr>
-            <w:tcW w:w="1" w:type="dxa"/>
-          </w:tcPr>
-          <w:p>
-            <w:pPr/>
-            <w:r>
-              <w:pict>
-                <v:shape type="#_x0000_t75" style="width:80pt; height:80pt; margin-left:0pt; margin-top:0pt; mso-position-horizontal:left; mso-position-vertical:top; mso-position-horizontal-relative:char; mso-position-vertical-relative:line;">
-                  <w10:wrap type="inline"/>
-                  <v:imagedata r:id="rId7" o:title=""/>
-                </v:shape>
-              </w:pict>
-            </w:r>
-          </w:p>
-        </w:tc>
-        <w:tc>
-          <w:tcPr>
-            <w:tcW w:w="1" w:type="dxa"/>
-          </w:tcPr>
-          <w:p>
-            <w:r>
-              <w:t xml:space="preserve">Page </w:t>
-            </w:r>
-            <w:r>
-              <w:fldChar w:fldCharType="begin"/>
-            </w:r>
-            <w:r>
-              <w:instrText xml:space="preserve">PAGE</w:instrText>
-            </w:r>
-            <w:r>
-              <w:fldChar w:fldCharType="separate"/>
-            </w:r>
-            <w:r>
-              <w:fldChar w:fldCharType="end"/>
-            </w:r>
-            <w:r>
-              <w:t xml:space="preserve"> of </w:t>
-            </w:r>
-            <w:r>
-              <w:fldChar w:fldCharType="begin"/>
-            </w:r>
-            <w:r>
-              <w:instrText xml:space="preserve">NUMPAGES</w:instrText>
-            </w:r>
-            <w:r>
-              <w:fldChar w:fldCharType="separate"/>
-            </w:r>
-            <w:r>
-              <w:fldChar w:fldCharType="end"/>
-            </w:r>
-            <w:r>
-              <w:t xml:space="preserve">.</w:t>
-            </w:r>
-          </w:p>
-        </w:tc>
-      </w:tr>
-    </w:tbl>
+    <w:p>
+      <w:pPr>
+        <w:pStyle w:val="Normal"/>
+        <w:numPr>
+          <w:ilvl w:val="0"/>
+          <w:numId w:val="0"/>
+        </w:numPr>
+        <w:tabs>
+          <w:tab w:val="clear" w:pos="708"/>
+          <w:tab w:val="left" w:pos="3600" w:leader="none"/>
+        </w:tabs>
+        <w:spacing w:lineRule="auto" w:line="240" w:before="0" w:after="0"/>
+        <w:ind w:left="0" w:hanging="0"/>
+        <w:jc w:val="left"/>
+        <w:outlineLvl w:val="0"/>
+        <w:rPr>
+          <w:rFonts w:ascii="Verdana" w:hAnsi="Verdana" w:cs="Arial"/>
+          <w:b/>
+          <w:b/>
+          <w:sz w:val="21"/>
+          <w:szCs w:val="21"/>
+        </w:rPr>
+      </w:pPr>
+      <w:r>
+        <w:rPr/>
+        <w:t>${field1}</w:t>
+      </w:r>
+    </w:p>
     <w:p>
       <w:pPr>
         <w:pStyle w:val="Normal"/>
@@ -374,7 +285,7 @@
             </w:pPr>
             <w:r>
               <w:rPr/>
-              <w:t>xxxxxxxxxxx</w:t>
+              <w:t>jorge</w:t>
             </w:r>
           </w:p>
         </w:tc>
@@ -472,7 +383,7 @@
             </w:pPr>
             <w:r>
               <w:rPr/>
-              <w:t>xxxxxxxxxxx</w:t>
+              <w:t>jorge</w:t>
             </w:r>
           </w:p>
         </w:tc>

</xml_diff>

<commit_message>
correccion de inclusiòn de imagenes incrustadas en una tabla a ser reemplazada
</commit_message>
<xml_diff>
--- a/example/prueba1/document.docx
+++ b/example/prueba1/document.docx
@@ -1016,12 +1016,14 @@
         <w:p>
           <w:pPr/>
           <w:r>
+            <w:rPr/>
+            <w:t xml:space="preserve"/>
             <w:pict>
-              <v:shape type="#_x0000_t75" style="width:80pt; height:80pt; margin-left:0pt; margin-top:0pt; mso-position-horizontal:left; mso-position-vertical:top; mso-position-horizontal-relative:char; mso-position-vertical-relative:line;">
-                <w10:wrap type="inline"/>
+              <v:shape type="#_x0000_t75" style="width:80px;height:44.97803806735px">
                 <v:imagedata r:id="rId1" o:title=""/>
               </v:shape>
             </w:pict>
+            <w:t xml:space="preserve"/>
           </w:r>
         </w:p>
       </w:tc>
@@ -1138,12 +1140,14 @@
         <w:p>
           <w:pPr/>
           <w:r>
+            <w:rPr/>
+            <w:t xml:space="preserve"/>
             <w:pict>
-              <v:shape type="#_x0000_t75" style="width:80pt; height:80pt; margin-left:0pt; margin-top:0pt; mso-position-horizontal:left; mso-position-vertical:top; mso-position-horizontal-relative:char; mso-position-vertical-relative:line;">
-                <w10:wrap type="inline"/>
+              <v:shape type="#_x0000_t75" style="width:80px;height:44.97803806735px">
                 <v:imagedata r:id="rId1" o:title=""/>
               </v:shape>
             </w:pict>
+            <w:t xml:space="preserve"/>
           </w:r>
         </w:p>
       </w:tc>

</xml_diff>

<commit_message>
implementacion de estilos en tipos Text
</commit_message>
<xml_diff>
--- a/example/prueba1/document.docx
+++ b/example/prueba1/document.docx
@@ -10,7 +10,7 @@
           <w:numId w:val="0"/>
         </w:numPr>
         <w:tabs>
-          <w:tab w:val="clear" w:pos="708"/>
+          <w:tab w:val="clear" w:pos="720"/>
           <w:tab w:val="left" w:pos="3600" w:leader="none"/>
         </w:tabs>
         <w:spacing w:lineRule="auto" w:line="240" w:before="0" w:after="0"/>
@@ -42,7 +42,7 @@
           <w:numId w:val="0"/>
         </w:numPr>
         <w:tabs>
-          <w:tab w:val="clear" w:pos="708"/>
+          <w:tab w:val="clear" w:pos="720"/>
           <w:tab w:val="left" w:pos="3600" w:leader="none"/>
         </w:tabs>
         <w:spacing w:lineRule="auto" w:line="240" w:before="0" w:after="0"/>
@@ -70,7 +70,7 @@
           <w:numId w:val="0"/>
         </w:numPr>
         <w:tabs>
-          <w:tab w:val="clear" w:pos="708"/>
+          <w:tab w:val="clear" w:pos="720"/>
           <w:tab w:val="left" w:pos="3600" w:leader="none"/>
         </w:tabs>
         <w:spacing w:lineRule="auto" w:line="240" w:before="0" w:after="0"/>
@@ -102,7 +102,7 @@
           <w:numId w:val="0"/>
         </w:numPr>
         <w:tabs>
-          <w:tab w:val="clear" w:pos="708"/>
+          <w:tab w:val="clear" w:pos="720"/>
           <w:tab w:val="left" w:pos="3600" w:leader="none"/>
         </w:tabs>
         <w:spacing w:lineRule="auto" w:line="240" w:before="0" w:after="0"/>
@@ -130,7 +130,7 @@
           <w:numId w:val="0"/>
         </w:numPr>
         <w:tabs>
-          <w:tab w:val="clear" w:pos="708"/>
+          <w:tab w:val="clear" w:pos="720"/>
           <w:tab w:val="left" w:pos="3600" w:leader="none"/>
         </w:tabs>
         <w:spacing w:lineRule="auto" w:line="240" w:before="0" w:after="0"/>
@@ -162,7 +162,7 @@
           <w:numId w:val="0"/>
         </w:numPr>
         <w:tabs>
-          <w:tab w:val="clear" w:pos="708"/>
+          <w:tab w:val="clear" w:pos="720"/>
           <w:tab w:val="left" w:pos="3600" w:leader="none"/>
         </w:tabs>
         <w:spacing w:lineRule="auto" w:line="240" w:before="0" w:after="0"/>
@@ -224,6 +224,31 @@
       </w:pPr>
       <w:r>
         <w:rPr/>
+      </w:r>
+    </w:p>
+    <w:p>
+      <w:pPr>
+        <w:pStyle w:val="Cuerpodetexto"/>
+        <w:rPr>
+          <w:rFonts w:ascii="Verdana" w:hAnsi="Verdana" w:cs="Arial"/>
+          <w:b/>
+          <w:b/>
+          <w:sz w:val="21"/>
+          <w:szCs w:val="21"/>
+        </w:rPr>
+      </w:pPr>
+      <w:r>
+        <w:rPr>
+          <w:rFonts w:ascii="Courier New" w:hAnsi="Courier New" w:eastAsia="Courier New" w:cs="Courier New"/>
+          <w:sz w:val="40"/>
+          <w:szCs w:val="40"/>
+          <w:b w:val="1"/>
+          <w:bCs w:val="1"/>
+        </w:rPr>
+        <w:t xml:space="preserve">some with style</w:t>
+      </w:r>
+      <w:r>
+        <w:rPr/>
         <w:br/>
       </w:r>
     </w:p>
@@ -231,7 +256,7 @@
       <w:tblPr>
         <w:tblW w:w="8838" w:type="dxa"/>
         <w:jc w:val="left"/>
-        <w:tblInd w:w="0" w:type="dxa"/>
+        <w:tblInd w:w="55" w:type="dxa"/>
         <w:tblCellMar>
           <w:top w:w="55" w:type="dxa"/>
           <w:left w:w="55" w:type="dxa"/>
@@ -285,7 +310,7 @@
             </w:pPr>
             <w:r>
               <w:rPr/>
-              <w:t>jorge</w:t>
+              <w:t>other word</w:t>
             </w:r>
           </w:p>
         </w:tc>
@@ -383,7 +408,7 @@
             </w:pPr>
             <w:r>
               <w:rPr/>
-              <w:t>jorge</w:t>
+              <w:t>other word</w:t>
             </w:r>
           </w:p>
         </w:tc>
@@ -502,7 +527,7 @@
             <wp:extent cx="1999615" cy="1297940"/>
             <wp:effectExtent l="0" t="0" r="0" b="0"/>
             <wp:wrapSquare wrapText="largest"/>
-            <wp:docPr id="2" name=""/>
+            <wp:docPr id="2" name="Objeto1"/>
             <wp:cNvGraphicFramePr/>
             <a:graphic xmlns:a="http://schemas.openxmlformats.org/drawingml/2006/main">
               <a:graphicData uri="http://schemas.openxmlformats.org/drawingml/2006/chart">
@@ -606,7 +631,7 @@
           <w:numId w:val="0"/>
         </w:numPr>
         <w:tabs>
-          <w:tab w:val="clear" w:pos="708"/>
+          <w:tab w:val="clear" w:pos="720"/>
           <w:tab w:val="left" w:pos="3600" w:leader="none"/>
         </w:tabs>
         <w:spacing w:lineRule="auto" w:line="240" w:before="0" w:after="0"/>
@@ -644,7 +669,7 @@
           <w:numId w:val="0"/>
         </w:numPr>
         <w:tabs>
-          <w:tab w:val="clear" w:pos="708"/>
+          <w:tab w:val="clear" w:pos="720"/>
           <w:tab w:val="left" w:pos="3600" w:leader="none"/>
         </w:tabs>
         <w:spacing w:lineRule="auto" w:line="240" w:before="0" w:after="0"/>
@@ -676,7 +701,7 @@
           <w:numId w:val="0"/>
         </w:numPr>
         <w:tabs>
-          <w:tab w:val="clear" w:pos="708"/>
+          <w:tab w:val="clear" w:pos="720"/>
           <w:tab w:val="left" w:pos="3600" w:leader="none"/>
         </w:tabs>
         <w:spacing w:lineRule="auto" w:line="240" w:before="0" w:after="0"/>
@@ -1207,7 +1232,9 @@
       </w:rPr>
     </w:rPrDefault>
     <w:pPrDefault>
-      <w:pPr/>
+      <w:pPr>
+        <w:suppressAutoHyphens w:val="true"/>
+      </w:pPr>
     </w:pPrDefault>
   </w:docDefaults>
   <w:latentStyles w:defLockedState="0" w:defUIPriority="99" w:defSemiHidden="0" w:defUnhideWhenUsed="0" w:defQFormat="0" w:count="376">
@@ -1718,7 +1745,7 @@
     <w:pPr>
       <w:suppressLineNumbers/>
       <w:tabs>
-        <w:tab w:val="clear" w:pos="708"/>
+        <w:tab w:val="clear" w:pos="720"/>
         <w:tab w:val="center" w:pos="4419" w:leader="none"/>
         <w:tab w:val="right" w:pos="8838" w:leader="none"/>
       </w:tabs>
@@ -2057,11 +2084,11 @@
         </c:ser>
         <c:gapWidth val="100"/>
         <c:overlap val="0"/>
-        <c:axId val="65846096"/>
-        <c:axId val="74509613"/>
+        <c:axId val="10927486"/>
+        <c:axId val="50723261"/>
       </c:barChart>
       <c:catAx>
-        <c:axId val="65846096"/>
+        <c:axId val="10927486"/>
         <c:scaling>
           <c:orientation val="minMax"/>
         </c:scaling>
@@ -2093,7 +2120,7 @@
             </a:pPr>
           </a:p>
         </c:txPr>
-        <c:crossAx val="74509613"/>
+        <c:crossAx val="50723261"/>
         <c:crosses val="autoZero"/>
         <c:auto val="1"/>
         <c:lblAlgn val="ctr"/>
@@ -2101,7 +2128,7 @@
         <c:noMultiLvlLbl val="0"/>
       </c:catAx>
       <c:valAx>
-        <c:axId val="74509613"/>
+        <c:axId val="50723261"/>
         <c:scaling>
           <c:orientation val="minMax"/>
         </c:scaling>
@@ -2143,7 +2170,7 @@
             </a:pPr>
           </a:p>
         </c:txPr>
-        <c:crossAx val="65846096"/>
+        <c:crossAx val="10927486"/>
         <c:crosses val="autoZero"/>
         <c:crossBetween val="between"/>
       </c:valAx>

</xml_diff>